<commit_message>
Signed-off-by: mch <mch@qq.com>222222 Signed-off-by: mch <mch@qq.com>
</commit_message>
<xml_diff>
--- a/Ultasonic_Conductor/超声透药仪面板示意说明 - 副本.docx
+++ b/Ultasonic_Conductor/超声透药仪面板示意说明 - 副本.docx
@@ -2,6 +2,26 @@
 <file path=word/document.xml><?xml version="1.0" encoding="utf-8"?>
 <w:document xmlns:ve="http://schemas.openxmlformats.org/markup-compatibility/2006" xmlns:o="urn:schemas-microsoft-com:office:office" xmlns:r="http://schemas.openxmlformats.org/officeDocument/2006/relationships" xmlns:m="http://schemas.openxmlformats.org/officeDocument/2006/math" xmlns:v="urn:schemas-microsoft-com:vml" xmlns:wp="http://schemas.openxmlformats.org/drawingml/2006/wordprocessingDrawing" xmlns:w10="urn:schemas-microsoft-com:office:word" xmlns:w="http://schemas.openxmlformats.org/wordprocessingml/2006/main" xmlns:wne="http://schemas.microsoft.com/office/word/2006/wordml">
   <w:body>
+    <w:p>
+      <w:pPr>
+        <w:jc w:val="center"/>
+        <w:rPr>
+          <w:rFonts w:asciiTheme="majorEastAsia" w:eastAsiaTheme="majorEastAsia" w:hAnsiTheme="majorEastAsia" w:hint="eastAsia"/>
+          <w:b/>
+          <w:sz w:val="52"/>
+          <w:szCs w:val="52"/>
+        </w:rPr>
+      </w:pPr>
+      <w:r>
+        <w:rPr>
+          <w:rFonts w:asciiTheme="majorEastAsia" w:eastAsiaTheme="majorEastAsia" w:hAnsiTheme="majorEastAsia" w:hint="eastAsia"/>
+          <w:b/>
+          <w:sz w:val="52"/>
+          <w:szCs w:val="52"/>
+        </w:rPr>
+        <w:t>1111</w:t>
+      </w:r>
+    </w:p>
     <w:p>
       <w:pPr>
         <w:jc w:val="center"/>
@@ -89,7 +109,7 @@
           <v:shape id="_x0000_i1025" type="#_x0000_t75" style="width:415.35pt;height:330pt" o:ole="">
             <v:imagedata r:id="rId7" o:title=""/>
           </v:shape>
-          <o:OLEObject Type="Embed" ProgID="Visio.Drawing.11" ShapeID="_x0000_i1025" DrawAspect="Content" ObjectID="_1494231586" r:id="rId8"/>
+          <o:OLEObject Type="Embed" ProgID="Visio.Drawing.11" ShapeID="_x0000_i1025" DrawAspect="Content" ObjectID="_1503234358" r:id="rId8"/>
         </w:object>
       </w:r>
     </w:p>
@@ -196,16 +216,13 @@
     <w:p>
       <w:pPr>
         <w:jc w:val="center"/>
-        <w:rPr>
-          <w:rFonts w:hint="eastAsia"/>
-        </w:rPr>
       </w:pPr>
       <w:r>
         <w:object w:dxaOrig="10575" w:dyaOrig="6346">
           <v:shape id="_x0000_i1026" type="#_x0000_t75" style="width:415.35pt;height:249.35pt" o:ole="">
             <v:imagedata r:id="rId9" o:title=""/>
           </v:shape>
-          <o:OLEObject Type="Embed" ProgID="Visio.Drawing.11" ShapeID="_x0000_i1026" DrawAspect="Content" ObjectID="_1494231587" r:id="rId10"/>
+          <o:OLEObject Type="Embed" ProgID="Visio.Drawing.11" ShapeID="_x0000_i1026" DrawAspect="Content" ObjectID="_1503234359" r:id="rId10"/>
         </w:object>
       </w:r>
       <w:r>
@@ -216,13 +233,7 @@
         <w:t>液晶屏幕电气参数要求</w:t>
       </w:r>
     </w:p>
-    <w:p>
-      <w:pPr>
-        <w:rPr>
-          <w:rFonts w:hint="eastAsia"/>
-        </w:rPr>
-      </w:pPr>
-    </w:p>
+    <w:p/>
     <w:p>
       <w:pPr>
         <w:pStyle w:val="a5"/>
@@ -232,9 +243,6 @@
         </w:numPr>
         <w:ind w:firstLineChars="0"/>
         <w:jc w:val="left"/>
-        <w:rPr>
-          <w:rFonts w:hint="eastAsia"/>
-        </w:rPr>
       </w:pPr>
       <w:r>
         <w:rPr>
@@ -264,9 +272,6 @@
         </w:numPr>
         <w:ind w:firstLineChars="0"/>
         <w:jc w:val="left"/>
-        <w:rPr>
-          <w:rFonts w:hint="eastAsia"/>
-        </w:rPr>
       </w:pPr>
       <w:r>
         <w:rPr>
@@ -290,9 +295,6 @@
         </w:numPr>
         <w:ind w:firstLineChars="0"/>
         <w:jc w:val="left"/>
-        <w:rPr>
-          <w:rFonts w:hint="eastAsia"/>
-        </w:rPr>
       </w:pPr>
       <w:r>
         <w:rPr>
@@ -316,9 +318,6 @@
         </w:numPr>
         <w:ind w:firstLineChars="0"/>
         <w:jc w:val="left"/>
-        <w:rPr>
-          <w:rFonts w:hint="eastAsia"/>
-        </w:rPr>
       </w:pPr>
       <w:r>
         <w:rPr>
@@ -342,9 +341,6 @@
         </w:numPr>
         <w:ind w:firstLineChars="0"/>
         <w:jc w:val="left"/>
-        <w:rPr>
-          <w:rFonts w:hint="eastAsia"/>
-        </w:rPr>
       </w:pPr>
       <w:r>
         <w:rPr>
@@ -375,7 +371,6 @@
         <w:ind w:firstLineChars="0"/>
         <w:jc w:val="left"/>
         <w:rPr>
-          <w:rFonts w:hint="eastAsia"/>
           <w:b/>
           <w:color w:val="FF0000"/>
         </w:rPr>
@@ -415,7 +410,6 @@
         <w:ind w:firstLineChars="0"/>
         <w:jc w:val="left"/>
         <w:rPr>
-          <w:rFonts w:hint="eastAsia"/>
           <w:b/>
           <w:color w:val="FF0000"/>
         </w:rPr>
@@ -447,7 +441,6 @@
         <w:ind w:firstLineChars="0"/>
         <w:jc w:val="left"/>
         <w:rPr>
-          <w:rFonts w:hint="eastAsia"/>
           <w:b/>
           <w:color w:val="FF0000"/>
         </w:rPr>
@@ -489,7 +482,6 @@
       <w:pPr>
         <w:jc w:val="left"/>
         <w:rPr>
-          <w:rFonts w:hint="eastAsia"/>
           <w:b/>
           <w:color w:val="FF0000"/>
         </w:rPr>
@@ -575,7 +567,7 @@
           <v:shape id="_x0000_i1027" type="#_x0000_t75" style="width:364pt;height:46.65pt" o:ole="">
             <v:imagedata r:id="rId11" o:title=""/>
           </v:shape>
-          <o:OLEObject Type="Embed" ProgID="Visio.Drawing.11" ShapeID="_x0000_i1027" DrawAspect="Content" ObjectID="_1494231588" r:id="rId12"/>
+          <o:OLEObject Type="Embed" ProgID="Visio.Drawing.11" ShapeID="_x0000_i1027" DrawAspect="Content" ObjectID="_1503234360" r:id="rId12"/>
         </w:object>
       </w:r>
     </w:p>

</xml_diff>